<commit_message>
added section about heap sort
</commit_message>
<xml_diff>
--- a/Labs/Lab2/Heaps and Others.docx
+++ b/Labs/Lab2/Heaps and Others.docx
@@ -28,15 +28,7 @@
     </w:p>
     <w:p>
       <w:r>
-        <w:t xml:space="preserve">Heaps are a data structure that uses binary trees to implement a priority queue. </w:t>
-      </w:r>
-      <w:proofErr w:type="gramStart"/>
-      <w:r>
-        <w:t>So</w:t>
-      </w:r>
-      <w:proofErr w:type="gramEnd"/>
-      <w:r>
-        <w:t xml:space="preserve"> before we start on Heaps lets learn a bit about trees.</w:t>
+        <w:t>Heaps are a data structure that uses binary trees to implement a priority queue. So before we start on Heaps lets learn a bit about trees.</w:t>
       </w:r>
     </w:p>
     <w:p>
@@ -48,13 +40,8 @@
       </w:r>
     </w:p>
     <w:p>
-      <w:proofErr w:type="gramStart"/>
-      <w:r>
-        <w:t>So</w:t>
-      </w:r>
-      <w:proofErr w:type="gramEnd"/>
-      <w:r>
-        <w:t xml:space="preserve"> a tree, as you hopefully know already, are a collection of connected nodes with a designated root. </w:t>
+      <w:r>
+        <w:t xml:space="preserve">So a tree, as you hopefully know already, are a collection of connected nodes with a designated root. </w:t>
       </w:r>
     </w:p>
     <w:p>
@@ -102,15 +89,7 @@
         <w:t>s</w:t>
       </w:r>
       <w:r>
-        <w:t xml:space="preserve"> you </w:t>
-      </w:r>
-      <w:proofErr w:type="gramStart"/>
-      <w:r>
-        <w:t>have to</w:t>
-      </w:r>
-      <w:proofErr w:type="gramEnd"/>
-      <w:r>
-        <w:t xml:space="preserve"> go up to get to the root</w:t>
+        <w:t xml:space="preserve"> you have to go up to get to the root</w:t>
       </w:r>
     </w:p>
     <w:p>
@@ -322,21 +301,7 @@
         <w:rPr>
           <w:rFonts w:eastAsiaTheme="minorEastAsia"/>
         </w:rPr>
-        <w:t xml:space="preserve">This means if we have </w:t>
-      </w:r>
-      <w:proofErr w:type="gramStart"/>
-      <w:r>
-        <w:rPr>
-          <w:rFonts w:eastAsiaTheme="minorEastAsia"/>
-        </w:rPr>
-        <w:t>a 3 children</w:t>
-      </w:r>
-      <w:proofErr w:type="gramEnd"/>
-      <w:r>
-        <w:rPr>
-          <w:rFonts w:eastAsiaTheme="minorEastAsia"/>
-        </w:rPr>
-        <w:t xml:space="preserve"> to a node, and we want to find the location of the children to the root node, all we do is:</w:t>
+        <w:t>This means if we have a 3 children to a node, and we want to find the location of the children to the root node, all we do is:</w:t>
       </w:r>
     </w:p>
     <w:p>
@@ -827,21 +792,7 @@
         <w:rPr>
           <w:rFonts w:eastAsiaTheme="minorEastAsia"/>
         </w:rPr>
-        <w:t xml:space="preserve">. </w:t>
-      </w:r>
-      <w:proofErr w:type="gramStart"/>
-      <w:r>
-        <w:rPr>
-          <w:rFonts w:eastAsiaTheme="minorEastAsia"/>
-        </w:rPr>
-        <w:t>So</w:t>
-      </w:r>
-      <w:proofErr w:type="gramEnd"/>
-      <w:r>
-        <w:rPr>
-          <w:rFonts w:eastAsiaTheme="minorEastAsia"/>
-        </w:rPr>
-        <w:t xml:space="preserve"> for sparsely populated trees linear array can be very space </w:t>
+        <w:t xml:space="preserve">. So for sparsely populated trees linear array can be very space </w:t>
       </w:r>
       <w:r>
         <w:rPr>
@@ -860,21 +811,7 @@
         <w:rPr>
           <w:rFonts w:eastAsiaTheme="minorEastAsia"/>
         </w:rPr>
-        <w:t xml:space="preserve">Just to emphasise this, if we look at the </w:t>
-      </w:r>
-      <w:proofErr w:type="gramStart"/>
-      <w:r>
-        <w:rPr>
-          <w:rFonts w:eastAsiaTheme="minorEastAsia"/>
-        </w:rPr>
-        <w:t>worst case</w:t>
-      </w:r>
-      <w:proofErr w:type="gramEnd"/>
-      <w:r>
-        <w:rPr>
-          <w:rFonts w:eastAsiaTheme="minorEastAsia"/>
-        </w:rPr>
-        <w:t xml:space="preserve"> space complexity for a tree with a degree of 2 is </w:t>
+        <w:t xml:space="preserve">Just to emphasise this, if we look at the worst case space complexity for a tree with a degree of 2 is </w:t>
       </w:r>
       <m:oMath>
         <m:r>
@@ -955,8 +892,6 @@
           <w:rFonts w:eastAsiaTheme="minorEastAsia"/>
         </w:rPr>
       </w:pPr>
-      <w:bookmarkStart w:id="0" w:name="_GoBack"/>
-      <w:bookmarkEnd w:id="0"/>
     </w:p>
     <w:p>
       <w:pPr>
@@ -982,21 +917,7 @@
         <w:rPr>
           <w:rFonts w:eastAsiaTheme="minorEastAsia"/>
         </w:rPr>
-        <w:t xml:space="preserve">So finally, how does a heap work. A heap is a way of efficiently storing numbers in an order, I am just going to use smallest to biggest for now. A heap will always keep the smallest number at its root, and for all nodes that are nonterminal, all children will be larger than it. </w:t>
-      </w:r>
-      <w:proofErr w:type="gramStart"/>
-      <w:r>
-        <w:rPr>
-          <w:rFonts w:eastAsiaTheme="minorEastAsia"/>
-        </w:rPr>
-        <w:t>So</w:t>
-      </w:r>
-      <w:proofErr w:type="gramEnd"/>
-      <w:r>
-        <w:rPr>
-          <w:rFonts w:eastAsiaTheme="minorEastAsia"/>
-        </w:rPr>
-        <w:t xml:space="preserve"> every parent is smaller than its childre</w:t>
+        <w:t>So finally, how does a heap work. A heap is a way of efficiently storing numbers in an order, I am just going to use smallest to biggest for now. A heap will always keep the smallest number at its root, and for all nodes that are nonterminal, all children will be larger than it. So every parent is smaller than its childre</w:t>
       </w:r>
       <w:r>
         <w:rPr>
@@ -1029,19 +950,11 @@
     </w:p>
     <w:p>
       <w:r>
-        <w:t xml:space="preserve">As we are using a linear </w:t>
-      </w:r>
-      <w:proofErr w:type="gramStart"/>
-      <w:r>
-        <w:t>array</w:t>
-      </w:r>
-      <w:proofErr w:type="gramEnd"/>
-      <w:r>
-        <w:t xml:space="preserve"> we can just push the value we want to add onto the end of the array, then we can start moving it into it correct position, the algorithm goes as follows:</w:t>
-      </w:r>
-    </w:p>
-    <w:bookmarkStart w:id="1" w:name="_MON_1664881366"/>
-    <w:bookmarkEnd w:id="1"/>
+        <w:t>As we are using a linear array we can just push the value we want to add onto the end of the array, then we can start moving it into it correct position, the algorithm goes as follows:</w:t>
+      </w:r>
+    </w:p>
+    <w:bookmarkStart w:id="0" w:name="_MON_1664881366"/>
+    <w:bookmarkEnd w:id="0"/>
     <w:p>
       <w:r>
         <w:object w:dxaOrig="9026" w:dyaOrig="1590" w14:anchorId="4711BFBD">
@@ -1067,7 +980,7 @@
           <v:shape id="_x0000_i1025" type="#_x0000_t75" style="width:451pt;height:79.45pt" o:ole="">
             <v:imagedata r:id="rId4" o:title=""/>
           </v:shape>
-          <o:OLEObject Type="Embed" ProgID="Word.OpenDocumentText.12" ShapeID="_x0000_i1025" DrawAspect="Content" ObjectID="_1665324328" r:id="rId5"/>
+          <o:OLEObject Type="Embed" ProgID="Word.OpenDocumentText.12" ShapeID="_x0000_i1025" DrawAspect="Content" ObjectID="_1665389718" r:id="rId5"/>
         </w:object>
       </w:r>
     </w:p>
@@ -1129,15 +1042,7 @@
         <w:t>algorithm,</w:t>
       </w:r>
       <w:r>
-        <w:t xml:space="preserve"> so we are going to get you guys to </w:t>
-      </w:r>
-      <w:proofErr w:type="gramStart"/>
-      <w:r>
-        <w:t>actually implement</w:t>
-      </w:r>
-      <w:proofErr w:type="gramEnd"/>
-      <w:r>
-        <w:t xml:space="preserve"> it now</w:t>
+        <w:t xml:space="preserve"> so we are going to get you guys to actually implement it now</w:t>
       </w:r>
       <w:r>
         <w:t>.</w:t>
@@ -1159,15 +1064,15 @@
         <w:t xml:space="preserve"> is a little more complicated:</w:t>
       </w:r>
     </w:p>
-    <w:bookmarkStart w:id="2" w:name="_MON_1664882151"/>
-    <w:bookmarkEnd w:id="2"/>
+    <w:bookmarkStart w:id="1" w:name="_MON_1664882151"/>
+    <w:bookmarkEnd w:id="1"/>
     <w:p>
       <w:r>
         <w:object w:dxaOrig="9026" w:dyaOrig="1875" w14:anchorId="6FB52C4E">
           <v:shape id="_x0000_i1026" type="#_x0000_t75" style="width:451pt;height:93.75pt" o:ole="">
             <v:imagedata r:id="rId6" o:title=""/>
           </v:shape>
-          <o:OLEObject Type="Embed" ProgID="Word.OpenDocumentText.12" ShapeID="_x0000_i1026" DrawAspect="Content" ObjectID="_1665324329" r:id="rId7"/>
+          <o:OLEObject Type="Embed" ProgID="Word.OpenDocumentText.12" ShapeID="_x0000_i1026" DrawAspect="Content" ObjectID="_1665389719" r:id="rId7"/>
         </w:object>
       </w:r>
     </w:p>
@@ -1176,17 +1081,93 @@
         <w:t xml:space="preserve">This is very rough pseudocode, so we want to replace the </w:t>
       </w:r>
       <w:r>
-        <w:t xml:space="preserve">root node with the last node and shrink the array by 1, then keep swapping the node until </w:t>
-      </w:r>
-      <w:proofErr w:type="spellStart"/>
-      <w:r>
-        <w:t>its</w:t>
-      </w:r>
-      <w:proofErr w:type="spellEnd"/>
-      <w:r>
-        <w:t xml:space="preserve"> in a valid state.</w:t>
-      </w:r>
-    </w:p>
+        <w:t>root node with the last node and shrink the array by 1, then keep swapping the node until its in a valid state.</w:t>
+      </w:r>
+    </w:p>
+    <w:p/>
+    <w:p>
+      <w:pPr>
+        <w:pStyle w:val="Heading2"/>
+      </w:pPr>
+      <w:r>
+        <w:t>Heap Sort</w:t>
+      </w:r>
+    </w:p>
+    <w:p>
+      <w:r>
+        <w:t>Heaps can be used as a fast way to sort an array. This works by adding all the elements to the array, then popping each value and placing it at the end of the array. So just like when you normally pop an index you swap the biggest value with the value at the end of the tree and decrease the size of the tree. So for example if you had the heap:</w:t>
+      </w:r>
+    </w:p>
+    <w:p>
+      <w:r>
+        <w:t>[10, 4, 6, 2, 1, 5, 3]</w:t>
+      </w:r>
+    </w:p>
+    <w:p>
+      <w:r>
+        <w:t>Then you pop:</w:t>
+      </w:r>
+    </w:p>
+    <w:p>
+      <w:r>
+        <w:t>[3, 4, 6, 2, 1, 5 | 10] (The bar here is used to show where the heap ends)</w:t>
+      </w:r>
+    </w:p>
+    <w:p>
+      <w:r>
+        <w:t>Then turn it back into a heap:</w:t>
+      </w:r>
+    </w:p>
+    <w:p>
+      <w:r>
+        <w:t>[6, 4, 3, 2, 1, 5 | 10]</w:t>
+      </w:r>
+    </w:p>
+    <w:p>
+      <w:r>
+        <w:t>[6, 4, 5, 2, 1, 3 | 10]</w:t>
+      </w:r>
+    </w:p>
+    <w:p>
+      <w:r>
+        <w:t>Then keep doing this:</w:t>
+      </w:r>
+    </w:p>
+    <w:p>
+      <w:r>
+        <w:t>[3, 4, 5, 2, 1 | 6, 10] Popping value</w:t>
+      </w:r>
+    </w:p>
+    <w:p>
+      <w:r>
+        <w:t>[5, 4, 3, 2, 1 | 6, 10] Turning back into heap</w:t>
+      </w:r>
+    </w:p>
+    <w:p>
+      <w:r>
+        <w:t>[1, 4, 3, 2 | 5, 6, 10] Popping value</w:t>
+      </w:r>
+    </w:p>
+    <w:p>
+      <w:r>
+        <w:t>[4, 2, 3, 1 | 5, 6, 10] Turning back into heap</w:t>
+      </w:r>
+    </w:p>
+    <w:p>
+      <w:r>
+        <w:t>…</w:t>
+      </w:r>
+    </w:p>
+    <w:p>
+      <w:r>
+        <w:t>[1, 2, 3, 4, 5, 6, 10]</w:t>
+      </w:r>
+      <w:bookmarkStart w:id="2" w:name="_GoBack"/>
+      <w:bookmarkEnd w:id="2"/>
+    </w:p>
+    <w:p/>
+    <w:p/>
+    <w:p/>
     <w:p/>
     <w:p>
       <w:pPr>
@@ -1221,15 +1202,7 @@
     </w:p>
     <w:p>
       <w:r>
-        <w:t xml:space="preserve">This question </w:t>
-      </w:r>
-      <w:proofErr w:type="gramStart"/>
-      <w:r>
-        <w:t>give</w:t>
-      </w:r>
-      <w:proofErr w:type="gramEnd"/>
-      <w:r>
-        <w:t xml:space="preserve"> you a line of numbers</w:t>
+        <w:t>This question give you a line of numbers</w:t>
       </w:r>
       <w:r>
         <w:t xml:space="preserve"> to add to the queue, then a list of commands. The commands start with a number 1 or 2. If 1 then it wants you to add the number next to it to the heap, if 2 then pop the max number.</w:t>
@@ -1241,15 +1214,7 @@
         <w:pStyle w:val="Heading2"/>
       </w:pPr>
       <w:r>
-        <w:t xml:space="preserve">Last </w:t>
-      </w:r>
-      <w:proofErr w:type="spellStart"/>
-      <w:r>
-        <w:t>weeks</w:t>
-      </w:r>
-      <w:proofErr w:type="spellEnd"/>
-      <w:r>
-        <w:t xml:space="preserve"> problem</w:t>
+        <w:t>Last weeks problem</w:t>
       </w:r>
     </w:p>
     <w:p>
@@ -1259,17 +1224,11 @@
     </w:p>
     <w:p>
       <w:r>
-        <w:t xml:space="preserve">So here is the solution we wrote last week, which while solved the problem, it did not do it fast enough. So now copy this code but now rewrite the </w:t>
-      </w:r>
-      <w:proofErr w:type="spellStart"/>
-      <w:r>
-        <w:t>BasicQueue</w:t>
-      </w:r>
-      <w:proofErr w:type="spellEnd"/>
-      <w:r>
-        <w:t xml:space="preserve"> class to be a heap and try submitting your answer.</w:t>
-      </w:r>
-    </w:p>
+        <w:t>So here is the solution we wrote last week, which while solved the problem, it did not do it fast enough. So now copy this code but now rewrite the BasicQueue class to be a heap and try submitting your answer.</w:t>
+      </w:r>
+    </w:p>
+    <w:p/>
+    <w:p/>
     <w:p/>
     <w:sectPr>
       <w:pgSz w:w="11906" w:h="16838"/>
@@ -1878,6 +1837,18 @@
       <w:shd w:val="clear" w:color="auto" w:fill="E1DFDD"/>
     </w:rPr>
   </w:style>
+  <w:style w:type="character" w:styleId="FollowedHyperlink">
+    <w:name w:val="FollowedHyperlink"/>
+    <w:basedOn w:val="DefaultParagraphFont"/>
+    <w:uiPriority w:val="99"/>
+    <w:semiHidden/>
+    <w:unhideWhenUsed/>
+    <w:rsid w:val="00B207D5"/>
+    <w:rPr>
+      <w:color w:val="954F72" w:themeColor="followedHyperlink"/>
+      <w:u w:val="single"/>
+    </w:rPr>
+  </w:style>
 </w:styles>
 </file>
 

</xml_diff>

<commit_message>
small changes to wording
</commit_message>
<xml_diff>
--- a/Labs/Lab2/Heaps and Others.docx
+++ b/Labs/Lab2/Heaps and Others.docx
@@ -28,7 +28,28 @@
     </w:p>
     <w:p>
       <w:r>
-        <w:t>Heaps are a data structure that uses binary trees to implement a priority queue. So before we start on Heaps lets learn a bit about trees.</w:t>
+        <w:t xml:space="preserve">(briefly go over priority queues for any people that </w:t>
+      </w:r>
+      <w:proofErr w:type="gramStart"/>
+      <w:r>
+        <w:t>weren’t</w:t>
+      </w:r>
+      <w:proofErr w:type="gramEnd"/>
+      <w:r>
+        <w:t xml:space="preserve"> there last week)</w:t>
+      </w:r>
+    </w:p>
+    <w:p>
+      <w:r>
+        <w:t xml:space="preserve">Heaps are a data structure that uses binary trees to implement a priority queue. </w:t>
+      </w:r>
+      <w:proofErr w:type="gramStart"/>
+      <w:r>
+        <w:t>So</w:t>
+      </w:r>
+      <w:proofErr w:type="gramEnd"/>
+      <w:r>
+        <w:t xml:space="preserve"> before we start on Heaps lets learn a bit about trees.</w:t>
       </w:r>
     </w:p>
     <w:p>
@@ -40,8 +61,31 @@
       </w:r>
     </w:p>
     <w:p>
-      <w:r>
-        <w:t xml:space="preserve">So a tree, as you hopefully know already, are a collection of connected nodes with a designated root. </w:t>
+      <w:proofErr w:type="gramStart"/>
+      <w:r>
+        <w:t>So</w:t>
+      </w:r>
+      <w:proofErr w:type="gramEnd"/>
+      <w:r>
+        <w:t xml:space="preserve"> a tree, as you hopefully know already, </w:t>
+      </w:r>
+      <w:r>
+        <w:t>is</w:t>
+      </w:r>
+      <w:r>
+        <w:t xml:space="preserve"> a collection of connected nodes</w:t>
+      </w:r>
+      <w:r>
+        <w:t xml:space="preserve"> which have no loops and</w:t>
+      </w:r>
+      <w:r>
+        <w:t xml:space="preserve"> with a designated root</w:t>
+      </w:r>
+      <w:r>
+        <w:t>.</w:t>
+      </w:r>
+      <w:r>
+        <w:t xml:space="preserve"> </w:t>
       </w:r>
     </w:p>
     <w:p>
@@ -89,7 +133,15 @@
         <w:t>s</w:t>
       </w:r>
       <w:r>
-        <w:t xml:space="preserve"> you have to go up to get to the root</w:t>
+        <w:t xml:space="preserve"> you </w:t>
+      </w:r>
+      <w:proofErr w:type="gramStart"/>
+      <w:r>
+        <w:t>have to</w:t>
+      </w:r>
+      <w:proofErr w:type="gramEnd"/>
+      <w:r>
+        <w:t xml:space="preserve"> go up to get to the root</w:t>
       </w:r>
     </w:p>
     <w:p>
@@ -107,13 +159,26 @@
       <w:pPr>
         <w:pStyle w:val="Heading3"/>
       </w:pPr>
-      <w:r>
-        <w:t>Representing trees</w:t>
-      </w:r>
-    </w:p>
-    <w:p>
-      <w:r>
-        <w:t>Now we have the terminology out of the way how do we represent the tree in memory. There are two main ways of storing the tree:</w:t>
+      <w:proofErr w:type="gramStart"/>
+      <w:r>
+        <w:t>Representing</w:t>
+      </w:r>
+      <w:proofErr w:type="gramEnd"/>
+      <w:r>
+        <w:t xml:space="preserve"> trees</w:t>
+      </w:r>
+    </w:p>
+    <w:p>
+      <w:r>
+        <w:t xml:space="preserve">Now we have the terminology out of the way how do we </w:t>
+      </w:r>
+      <w:proofErr w:type="gramStart"/>
+      <w:r>
+        <w:t>represent</w:t>
+      </w:r>
+      <w:proofErr w:type="gramEnd"/>
+      <w:r>
+        <w:t xml:space="preserve"> the tree in memory. There are two main ways of storing the tree:</w:t>
       </w:r>
     </w:p>
     <w:p>
@@ -138,7 +203,13 @@
     </w:p>
     <w:p>
       <w:r>
-        <w:t xml:space="preserve">Linear Array – This is just a normal </w:t>
+        <w:t xml:space="preserve">Linear Array – </w:t>
+      </w:r>
+      <w:r>
+        <w:t xml:space="preserve">These can only be used to store binary trees. </w:t>
+      </w:r>
+      <w:r>
+        <w:t xml:space="preserve">This is just a normal </w:t>
       </w:r>
       <w:r>
         <w:t>array;</w:t>
@@ -185,7 +256,19 @@
             <w:rPr>
               <w:rFonts w:ascii="Cambria Math" w:hAnsi="Cambria Math"/>
             </w:rPr>
-            <m:t>=n*p+x</m:t>
+            <m:t>=</m:t>
+          </m:r>
+          <m:r>
+            <w:rPr>
+              <w:rFonts w:ascii="Cambria Math" w:hAnsi="Cambria Math"/>
+            </w:rPr>
+            <m:t>2</m:t>
+          </m:r>
+          <m:r>
+            <w:rPr>
+              <w:rFonts w:ascii="Cambria Math" w:hAnsi="Cambria Math"/>
+            </w:rPr>
+            <m:t>*p+x</m:t>
           </m:r>
         </m:oMath>
       </m:oMathPara>
@@ -207,101 +290,53 @@
           <w:rPr>
             <w:rFonts w:ascii="Cambria Math" w:eastAsiaTheme="minorEastAsia" w:hAnsi="Cambria Math"/>
           </w:rPr>
-          <m:t>x=1, 2, 3…n</m:t>
+          <m:t>x=</m:t>
         </m:r>
-      </m:oMath>
-      <w:r>
-        <w:rPr>
-          <w:rFonts w:eastAsiaTheme="minorEastAsia"/>
-        </w:rPr>
-        <w:t xml:space="preserve">, where </w:t>
-      </w:r>
-      <m:oMath>
         <m:r>
           <w:rPr>
             <w:rFonts w:ascii="Cambria Math" w:eastAsiaTheme="minorEastAsia" w:hAnsi="Cambria Math"/>
           </w:rPr>
-          <m:t>n</m:t>
+          <m:t>0, 1</m:t>
         </m:r>
       </m:oMath>
       <w:r>
         <w:rPr>
           <w:rFonts w:eastAsiaTheme="minorEastAsia"/>
         </w:rPr>
-        <w:t xml:space="preserve"> is the number of children,  </w:t>
-      </w:r>
-      <m:oMath>
-        <m:sSub>
-          <m:sSubPr>
-            <m:ctrlPr>
-              <w:rPr>
-                <w:rFonts w:ascii="Cambria Math" w:eastAsiaTheme="minorEastAsia" w:hAnsi="Cambria Math"/>
-                <w:i/>
-              </w:rPr>
-            </m:ctrlPr>
-          </m:sSubPr>
-          <m:e>
-            <m:r>
-              <w:rPr>
-                <w:rFonts w:ascii="Cambria Math" w:eastAsiaTheme="minorEastAsia" w:hAnsi="Cambria Math"/>
-              </w:rPr>
-              <m:t>C</m:t>
-            </m:r>
-          </m:e>
-          <m:sub>
-            <m:r>
-              <w:rPr>
-                <w:rFonts w:ascii="Cambria Math" w:eastAsiaTheme="minorEastAsia" w:hAnsi="Cambria Math"/>
-              </w:rPr>
-              <m:t>x</m:t>
-            </m:r>
-          </m:sub>
-        </m:sSub>
-      </m:oMath>
-      <w:r>
-        <w:rPr>
-          <w:rFonts w:eastAsiaTheme="minorEastAsia"/>
-        </w:rPr>
-        <w:t xml:space="preserve"> is the child node position, </w:t>
-      </w:r>
-      <m:oMath>
-        <m:r>
-          <w:rPr>
-            <w:rFonts w:ascii="Cambria Math" w:eastAsiaTheme="minorEastAsia" w:hAnsi="Cambria Math"/>
-          </w:rPr>
-          <m:t>p</m:t>
-        </m:r>
-      </m:oMath>
-      <w:r>
-        <w:rPr>
-          <w:rFonts w:eastAsiaTheme="minorEastAsia"/>
-        </w:rPr>
-        <w:t xml:space="preserve"> is the </w:t>
-      </w:r>
-      <w:r>
-        <w:rPr>
-          <w:rFonts w:eastAsiaTheme="minorEastAsia"/>
-        </w:rPr>
-        <w:t>parent’s</w:t>
-      </w:r>
-      <w:r>
-        <w:rPr>
-          <w:rFonts w:eastAsiaTheme="minorEastAsia"/>
-        </w:rPr>
-        <w:t xml:space="preserve"> position.</w:t>
-      </w:r>
-    </w:p>
-    <w:p>
-      <w:pPr>
-        <w:rPr>
-          <w:rFonts w:eastAsiaTheme="minorEastAsia"/>
-        </w:rPr>
-      </w:pPr>
-      <w:r>
-        <w:rPr>
-          <w:rFonts w:eastAsiaTheme="minorEastAsia"/>
-        </w:rPr>
-        <w:t>This means if we have a 3 children to a node, and we want to find the location of the children to the root node, all we do is:</w:t>
+        <w:t xml:space="preserve"> </w:t>
+      </w:r>
+    </w:p>
+    <w:p>
+      <w:pPr>
+        <w:rPr>
+          <w:rFonts w:eastAsiaTheme="minorEastAsia"/>
+        </w:rPr>
+      </w:pPr>
+      <w:r>
+        <w:rPr>
+          <w:rFonts w:eastAsiaTheme="minorEastAsia"/>
+        </w:rPr>
+        <w:t xml:space="preserve">For </w:t>
+      </w:r>
+      <w:proofErr w:type="gramStart"/>
+      <w:r>
+        <w:rPr>
+          <w:rFonts w:eastAsiaTheme="minorEastAsia"/>
+        </w:rPr>
+        <w:t>example</w:t>
+      </w:r>
+      <w:proofErr w:type="gramEnd"/>
+      <w:r>
+        <w:rPr>
+          <w:rFonts w:eastAsiaTheme="minorEastAsia"/>
+        </w:rPr>
+        <w:t xml:space="preserve"> finding the children to the root index</w:t>
+      </w:r>
+      <w:r>
+        <w:rPr>
+          <w:rFonts w:eastAsiaTheme="minorEastAsia"/>
+        </w:rPr>
+        <w:t>.</w:t>
       </w:r>
     </w:p>
     <w:p>
@@ -342,7 +377,19 @@
             <w:rPr>
               <w:rFonts w:ascii="Cambria Math" w:eastAsiaTheme="minorEastAsia" w:hAnsi="Cambria Math"/>
             </w:rPr>
-            <m:t>=3*1+x</m:t>
+            <m:t>=</m:t>
+          </m:r>
+          <m:r>
+            <w:rPr>
+              <w:rFonts w:ascii="Cambria Math" w:eastAsiaTheme="minorEastAsia" w:hAnsi="Cambria Math"/>
+            </w:rPr>
+            <m:t>2</m:t>
+          </m:r>
+          <m:r>
+            <w:rPr>
+              <w:rFonts w:ascii="Cambria Math" w:eastAsiaTheme="minorEastAsia" w:hAnsi="Cambria Math"/>
+            </w:rPr>
+            <m:t>*1+x</m:t>
           </m:r>
         </m:oMath>
       </m:oMathPara>
@@ -385,7 +432,25 @@
             <w:rPr>
               <w:rFonts w:ascii="Cambria Math" w:eastAsiaTheme="minorEastAsia" w:hAnsi="Cambria Math"/>
             </w:rPr>
-            <m:t>= 3*1+0=3</m:t>
+            <m:t xml:space="preserve">= </m:t>
+          </m:r>
+          <m:r>
+            <w:rPr>
+              <w:rFonts w:ascii="Cambria Math" w:eastAsiaTheme="minorEastAsia" w:hAnsi="Cambria Math"/>
+            </w:rPr>
+            <m:t>2</m:t>
+          </m:r>
+          <m:r>
+            <w:rPr>
+              <w:rFonts w:ascii="Cambria Math" w:eastAsiaTheme="minorEastAsia" w:hAnsi="Cambria Math"/>
+            </w:rPr>
+            <m:t>*1+0=</m:t>
+          </m:r>
+          <m:r>
+            <w:rPr>
+              <w:rFonts w:ascii="Cambria Math" w:eastAsiaTheme="minorEastAsia" w:hAnsi="Cambria Math"/>
+            </w:rPr>
+            <m:t>2</m:t>
           </m:r>
         </m:oMath>
       </m:oMathPara>
@@ -428,50 +493,25 @@
             <w:rPr>
               <w:rFonts w:ascii="Cambria Math" w:eastAsiaTheme="minorEastAsia" w:hAnsi="Cambria Math"/>
             </w:rPr>
-            <m:t>=3*1+1=4</m:t>
+            <m:t>=</m:t>
           </m:r>
-        </m:oMath>
-      </m:oMathPara>
-    </w:p>
-    <w:p>
-      <w:pPr>
-        <w:rPr>
-          <w:rFonts w:eastAsiaTheme="minorEastAsia"/>
-        </w:rPr>
-      </w:pPr>
-      <m:oMathPara>
-        <m:oMath>
-          <m:sSub>
-            <m:sSubPr>
-              <m:ctrlPr>
-                <w:rPr>
-                  <w:rFonts w:ascii="Cambria Math" w:eastAsiaTheme="minorEastAsia" w:hAnsi="Cambria Math"/>
-                  <w:i/>
-                </w:rPr>
-              </m:ctrlPr>
-            </m:sSubPr>
-            <m:e>
-              <m:r>
-                <w:rPr>
-                  <w:rFonts w:ascii="Cambria Math" w:eastAsiaTheme="minorEastAsia" w:hAnsi="Cambria Math"/>
-                </w:rPr>
-                <m:t>C</m:t>
-              </m:r>
-            </m:e>
-            <m:sub>
-              <m:r>
-                <w:rPr>
-                  <w:rFonts w:ascii="Cambria Math" w:eastAsiaTheme="minorEastAsia" w:hAnsi="Cambria Math"/>
-                </w:rPr>
-                <m:t>2</m:t>
-              </m:r>
-            </m:sub>
-          </m:sSub>
           <m:r>
             <w:rPr>
               <w:rFonts w:ascii="Cambria Math" w:eastAsiaTheme="minorEastAsia" w:hAnsi="Cambria Math"/>
             </w:rPr>
-            <m:t>=3*1+2=5</m:t>
+            <m:t>2</m:t>
+          </m:r>
+          <m:r>
+            <w:rPr>
+              <w:rFonts w:ascii="Cambria Math" w:eastAsiaTheme="minorEastAsia" w:hAnsi="Cambria Math"/>
+            </w:rPr>
+            <m:t>*1+1=</m:t>
+          </m:r>
+          <m:r>
+            <w:rPr>
+              <w:rFonts w:ascii="Cambria Math" w:eastAsiaTheme="minorEastAsia" w:hAnsi="Cambria Math"/>
+            </w:rPr>
+            <m:t>3</m:t>
           </m:r>
         </m:oMath>
       </m:oMathPara>
@@ -482,11 +522,17 @@
           <w:rFonts w:eastAsiaTheme="minorEastAsia"/>
         </w:rPr>
       </w:pPr>
-      <w:r>
-        <w:rPr>
-          <w:rFonts w:eastAsiaTheme="minorEastAsia"/>
-        </w:rPr>
-        <w:lastRenderedPageBreak/>
+    </w:p>
+    <w:p>
+      <w:pPr>
+        <w:rPr>
+          <w:rFonts w:eastAsiaTheme="minorEastAsia"/>
+        </w:rPr>
+      </w:pPr>
+      <w:r>
+        <w:rPr>
+          <w:rFonts w:eastAsiaTheme="minorEastAsia"/>
+        </w:rPr>
         <w:t>Then if you want to find the children of those children just repeat this process with one of the children as the parent nodes.</w:t>
       </w:r>
     </w:p>
@@ -496,18 +542,26 @@
           <w:rFonts w:eastAsiaTheme="minorEastAsia"/>
         </w:rPr>
       </w:pPr>
-      <w:r>
-        <w:rPr>
-          <w:rFonts w:eastAsiaTheme="minorEastAsia"/>
-        </w:rPr>
-        <w:t xml:space="preserve">An important point here is that all nodes must have less than or equal to </w:t>
+      <w:proofErr w:type="gramStart"/>
+      <w:r>
+        <w:rPr>
+          <w:rFonts w:eastAsiaTheme="minorEastAsia"/>
+        </w:rPr>
+        <w:t>An important point</w:t>
+      </w:r>
+      <w:proofErr w:type="gramEnd"/>
+      <w:r>
+        <w:rPr>
+          <w:rFonts w:eastAsiaTheme="minorEastAsia"/>
+        </w:rPr>
+        <w:t xml:space="preserve"> here is that all nodes must have less than or equal to </w:t>
       </w:r>
       <m:oMath>
         <m:r>
           <w:rPr>
             <w:rFonts w:ascii="Cambria Math" w:eastAsiaTheme="minorEastAsia" w:hAnsi="Cambria Math"/>
           </w:rPr>
-          <m:t>n</m:t>
+          <m:t>2</m:t>
         </m:r>
       </m:oMath>
       <w:r>
@@ -527,7 +581,33 @@
         <w:rPr>
           <w:rFonts w:eastAsiaTheme="minorEastAsia"/>
         </w:rPr>
-        <w:t>To do the reverse of this is very simple, all you do is divide the position by the max number of nodes and take the floor of the value:</w:t>
+        <w:t xml:space="preserve">To do the reverse of this is </w:t>
+      </w:r>
+      <w:proofErr w:type="gramStart"/>
+      <w:r>
+        <w:rPr>
+          <w:rFonts w:eastAsiaTheme="minorEastAsia"/>
+        </w:rPr>
+        <w:t>very simple</w:t>
+      </w:r>
+      <w:proofErr w:type="gramEnd"/>
+      <w:r>
+        <w:rPr>
+          <w:rFonts w:eastAsiaTheme="minorEastAsia"/>
+        </w:rPr>
+        <w:t xml:space="preserve">, all you do is divide the position by the </w:t>
+      </w:r>
+      <w:r>
+        <w:rPr>
+          <w:rFonts w:eastAsiaTheme="minorEastAsia"/>
+        </w:rPr>
+        <w:t>2</w:t>
+      </w:r>
+      <w:r>
+        <w:rPr>
+          <w:rFonts w:eastAsiaTheme="minorEastAsia"/>
+        </w:rPr>
+        <w:t xml:space="preserve"> and take the floor of the value:</w:t>
       </w:r>
     </w:p>
     <w:p>
@@ -560,7 +640,7 @@
                 <w:rPr>
                   <w:rFonts w:ascii="Cambria Math" w:eastAsiaTheme="minorEastAsia" w:hAnsi="Cambria Math"/>
                 </w:rPr>
-                <m:t>n</m:t>
+                <m:t>2</m:t>
               </m:r>
             </m:den>
           </m:f>
@@ -608,7 +688,7 @@
                 <w:rPr>
                   <w:rFonts w:ascii="Cambria Math" w:eastAsiaTheme="minorEastAsia" w:hAnsi="Cambria Math"/>
                 </w:rPr>
-                <m:t>3</m:t>
+                <m:t>2</m:t>
               </m:r>
             </m:num>
             <m:den>
@@ -616,7 +696,7 @@
                 <w:rPr>
                   <w:rFonts w:ascii="Cambria Math" w:eastAsiaTheme="minorEastAsia" w:hAnsi="Cambria Math"/>
                 </w:rPr>
-                <m:t>3</m:t>
+                <m:t>2</m:t>
               </m:r>
             </m:den>
           </m:f>
@@ -663,7 +743,7 @@
                     <w:rPr>
                       <w:rFonts w:ascii="Cambria Math" w:eastAsiaTheme="minorEastAsia" w:hAnsi="Cambria Math"/>
                     </w:rPr>
-                    <m:t>4</m:t>
+                    <m:t>3</m:t>
                   </m:r>
                 </m:num>
                 <m:den>
@@ -671,7 +751,7 @@
                     <w:rPr>
                       <w:rFonts w:ascii="Cambria Math" w:eastAsiaTheme="minorEastAsia" w:hAnsi="Cambria Math"/>
                     </w:rPr>
-                    <m:t>3</m:t>
+                    <m:t>2</m:t>
                   </m:r>
                 </m:den>
               </m:f>
@@ -712,19 +792,19 @@
           <w:rFonts w:eastAsiaTheme="minorEastAsia"/>
         </w:rPr>
       </w:pPr>
-      <w:r>
-        <w:t xml:space="preserve">An important factor to consider when deciding what tree to use is what do you think the tree will look like. This is because if you had a binary tree (so </w:t>
-      </w:r>
-      <m:oMath>
-        <m:r>
-          <w:rPr>
-            <w:rFonts w:ascii="Cambria Math" w:hAnsi="Cambria Math"/>
-          </w:rPr>
-          <m:t>n=2</m:t>
-        </m:r>
-      </m:oMath>
-      <w:r>
-        <w:t xml:space="preserve">) which consisted of 8 nodes that each have 1 parent and 1 child (apart from the leaf and root) you would need an array of length </w:t>
+      <w:proofErr w:type="gramStart"/>
+      <w:r>
+        <w:t>An important factor</w:t>
+      </w:r>
+      <w:proofErr w:type="gramEnd"/>
+      <w:r>
+        <w:t xml:space="preserve"> to consider when deciding what tree to use is what do you think the tree will look like. This is because if you had a binary </w:t>
+      </w:r>
+      <w:r>
+        <w:t>tree</w:t>
+      </w:r>
+      <w:r>
+        <w:t xml:space="preserve"> which consisted of 8 nodes that each have 1 parent and 1 child (apart from the leaf and root) you would need an array of length </w:t>
       </w:r>
       <m:oMath>
         <m:sSup>
@@ -758,7 +838,21 @@
         <w:rPr>
           <w:rFonts w:eastAsiaTheme="minorEastAsia"/>
         </w:rPr>
-        <w:t xml:space="preserve"> just to store them. This is because the size of the array needed to represent a tree is equal to </w:t>
+        <w:t xml:space="preserve"> just to store them. This is because the size of the array needed to </w:t>
+      </w:r>
+      <w:proofErr w:type="gramStart"/>
+      <w:r>
+        <w:rPr>
+          <w:rFonts w:eastAsiaTheme="minorEastAsia"/>
+        </w:rPr>
+        <w:t>represent</w:t>
+      </w:r>
+      <w:proofErr w:type="gramEnd"/>
+      <w:r>
+        <w:rPr>
+          <w:rFonts w:eastAsiaTheme="minorEastAsia"/>
+        </w:rPr>
+        <w:t xml:space="preserve"> a tree is equal to </w:t>
       </w:r>
       <m:oMath>
         <m:sSup>
@@ -792,7 +886,21 @@
         <w:rPr>
           <w:rFonts w:eastAsiaTheme="minorEastAsia"/>
         </w:rPr>
-        <w:t xml:space="preserve">. So for sparsely populated trees linear array can be very space </w:t>
+        <w:t xml:space="preserve">. </w:t>
+      </w:r>
+      <w:proofErr w:type="gramStart"/>
+      <w:r>
+        <w:rPr>
+          <w:rFonts w:eastAsiaTheme="minorEastAsia"/>
+        </w:rPr>
+        <w:t>So</w:t>
+      </w:r>
+      <w:proofErr w:type="gramEnd"/>
+      <w:r>
+        <w:rPr>
+          <w:rFonts w:eastAsiaTheme="minorEastAsia"/>
+        </w:rPr>
+        <w:t xml:space="preserve"> for sparsely populated trees linear array can be very space </w:t>
       </w:r>
       <w:r>
         <w:rPr>
@@ -811,7 +919,21 @@
         <w:rPr>
           <w:rFonts w:eastAsiaTheme="minorEastAsia"/>
         </w:rPr>
-        <w:t xml:space="preserve">Just to emphasise this, if we look at the worst case space complexity for a tree with a degree of 2 is </w:t>
+        <w:t xml:space="preserve">Just to emphasise this, if we look at the </w:t>
+      </w:r>
+      <w:proofErr w:type="gramStart"/>
+      <w:r>
+        <w:rPr>
+          <w:rFonts w:eastAsiaTheme="minorEastAsia"/>
+        </w:rPr>
+        <w:t>worst case</w:t>
+      </w:r>
+      <w:proofErr w:type="gramEnd"/>
+      <w:r>
+        <w:rPr>
+          <w:rFonts w:eastAsiaTheme="minorEastAsia"/>
+        </w:rPr>
+        <w:t xml:space="preserve"> space complexity for a tree with a degree of 2 is </w:t>
       </w:r>
       <m:oMath>
         <m:r>
@@ -883,7 +1005,29 @@
         <w:rPr>
           <w:rFonts w:eastAsiaTheme="minorEastAsia"/>
         </w:rPr>
-        <w:t>If you couldn’t tell, today we will be using the linear array to represent our heap.</w:t>
+        <w:t xml:space="preserve">If you </w:t>
+      </w:r>
+      <w:proofErr w:type="gramStart"/>
+      <w:r>
+        <w:rPr>
+          <w:rFonts w:eastAsiaTheme="minorEastAsia"/>
+        </w:rPr>
+        <w:t>couldn’t</w:t>
+      </w:r>
+      <w:proofErr w:type="gramEnd"/>
+      <w:r>
+        <w:rPr>
+          <w:rFonts w:eastAsiaTheme="minorEastAsia"/>
+        </w:rPr>
+        <w:t xml:space="preserve"> tell, tod</w:t>
+      </w:r>
+      <w:bookmarkStart w:id="0" w:name="_GoBack"/>
+      <w:bookmarkEnd w:id="0"/>
+      <w:r>
+        <w:rPr>
+          <w:rFonts w:eastAsiaTheme="minorEastAsia"/>
+        </w:rPr>
+        <w:t>ay we will be using the linear array to represent our heap.</w:t>
       </w:r>
     </w:p>
     <w:p>
@@ -917,7 +1061,21 @@
         <w:rPr>
           <w:rFonts w:eastAsiaTheme="minorEastAsia"/>
         </w:rPr>
-        <w:t>So finally, how does a heap work. A heap is a way of efficiently storing numbers in an order, I am just going to use smallest to biggest for now. A heap will always keep the smallest number at its root, and for all nodes that are nonterminal, all children will be larger than it. So every parent is smaller than its childre</w:t>
+        <w:t xml:space="preserve">So finally, how does a heap work. A heap is a way of efficiently storing numbers in an order, I am just going to use smallest to biggest for now. A heap will always keep the smallest number at its root, and for all nodes that are nonterminal, all children will be larger than it. </w:t>
+      </w:r>
+      <w:proofErr w:type="gramStart"/>
+      <w:r>
+        <w:rPr>
+          <w:rFonts w:eastAsiaTheme="minorEastAsia"/>
+        </w:rPr>
+        <w:t>So</w:t>
+      </w:r>
+      <w:proofErr w:type="gramEnd"/>
+      <w:r>
+        <w:rPr>
+          <w:rFonts w:eastAsiaTheme="minorEastAsia"/>
+        </w:rPr>
+        <w:t xml:space="preserve"> every parent is smaller than its childre</w:t>
       </w:r>
       <w:r>
         <w:rPr>
@@ -953,8 +1111,8 @@
         <w:t>As we are using a linear array we can just push the value we want to add onto the end of the array, then we can start moving it into it correct position, the algorithm goes as follows:</w:t>
       </w:r>
     </w:p>
-    <w:bookmarkStart w:id="0" w:name="_MON_1664881366"/>
-    <w:bookmarkEnd w:id="0"/>
+    <w:bookmarkStart w:id="1" w:name="_MON_1664881366"/>
+    <w:bookmarkEnd w:id="1"/>
     <w:p>
       <w:r>
         <w:object w:dxaOrig="9026" w:dyaOrig="1590" w14:anchorId="4711BFBD">
@@ -977,16 +1135,15 @@
             <v:path o:extrusionok="f" gradientshapeok="t" o:connecttype="rect"/>
             <o:lock v:ext="edit" aspectratio="t"/>
           </v:shapetype>
-          <v:shape id="_x0000_i1025" type="#_x0000_t75" style="width:451pt;height:79.45pt" o:ole="">
-            <v:imagedata r:id="rId4" o:title=""/>
+          <v:shape id="_x0000_i1025" type="#_x0000_t75" style="width:450.75pt;height:79.5pt" o:ole="">
+            <v:imagedata r:id="rId6" o:title=""/>
           </v:shape>
-          <o:OLEObject Type="Embed" ProgID="Word.OpenDocumentText.12" ShapeID="_x0000_i1025" DrawAspect="Content" ObjectID="_1665389718" r:id="rId5"/>
+          <o:OLEObject Type="Embed" ProgID="Word.OpenDocumentText.12" ShapeID="_x0000_i1025" DrawAspect="Content" ObjectID="_1665392427" r:id="rId7"/>
         </w:object>
       </w:r>
     </w:p>
     <w:p>
       <w:r>
-        <w:lastRenderedPageBreak/>
         <w:t xml:space="preserve">This inserting of the value has a complexity of </w:t>
       </w:r>
       <m:oMath>
@@ -1042,7 +1199,15 @@
         <w:t>algorithm,</w:t>
       </w:r>
       <w:r>
-        <w:t xml:space="preserve"> so we are going to get you guys to actually implement it now</w:t>
+        <w:t xml:space="preserve"> so we are going to get you guys to </w:t>
+      </w:r>
+      <w:proofErr w:type="gramStart"/>
+      <w:r>
+        <w:t>actually implement</w:t>
+      </w:r>
+      <w:proofErr w:type="gramEnd"/>
+      <w:r>
+        <w:t xml:space="preserve"> it now</w:t>
       </w:r>
       <w:r>
         <w:t>.</w:t>
@@ -1064,15 +1229,15 @@
         <w:t xml:space="preserve"> is a little more complicated:</w:t>
       </w:r>
     </w:p>
-    <w:bookmarkStart w:id="1" w:name="_MON_1664882151"/>
-    <w:bookmarkEnd w:id="1"/>
+    <w:bookmarkStart w:id="2" w:name="_MON_1664882151"/>
+    <w:bookmarkEnd w:id="2"/>
     <w:p>
       <w:r>
         <w:object w:dxaOrig="9026" w:dyaOrig="1875" w14:anchorId="6FB52C4E">
-          <v:shape id="_x0000_i1026" type="#_x0000_t75" style="width:451pt;height:93.75pt" o:ole="">
-            <v:imagedata r:id="rId6" o:title=""/>
+          <v:shape id="_x0000_i1026" type="#_x0000_t75" style="width:450.75pt;height:93.65pt" o:ole="">
+            <v:imagedata r:id="rId8" o:title=""/>
           </v:shape>
-          <o:OLEObject Type="Embed" ProgID="Word.OpenDocumentText.12" ShapeID="_x0000_i1026" DrawAspect="Content" ObjectID="_1665389719" r:id="rId7"/>
+          <o:OLEObject Type="Embed" ProgID="Word.OpenDocumentText.12" ShapeID="_x0000_i1026" DrawAspect="Content" ObjectID="_1665392428" r:id="rId9"/>
         </w:object>
       </w:r>
     </w:p>
@@ -1081,7 +1246,15 @@
         <w:t xml:space="preserve">This is very rough pseudocode, so we want to replace the </w:t>
       </w:r>
       <w:r>
-        <w:t>root node with the last node and shrink the array by 1, then keep swapping the node until its in a valid state.</w:t>
+        <w:t xml:space="preserve">root node with the last node and shrink the array by 1, then keep swapping the node until </w:t>
+      </w:r>
+      <w:proofErr w:type="spellStart"/>
+      <w:r>
+        <w:t>its</w:t>
+      </w:r>
+      <w:proofErr w:type="spellEnd"/>
+      <w:r>
+        <w:t xml:space="preserve"> in a valid state.</w:t>
       </w:r>
     </w:p>
     <w:p/>
@@ -1095,7 +1268,15 @@
     </w:p>
     <w:p>
       <w:r>
-        <w:t>Heaps can be used as a fast way to sort an array. This works by adding all the elements to the array, then popping each value and placing it at the end of the array. So just like when you normally pop an index you swap the biggest value with the value at the end of the tree and decrease the size of the tree. So for example if you had the heap:</w:t>
+        <w:t xml:space="preserve">Heaps can be used as a fast way to sort an array. This works by adding all the elements to the array, then popping each value and placing it at the end of the array. So just like when you normally pop an index you swap the biggest value with the value at the end of the tree and decrease the size of the tree. </w:t>
+      </w:r>
+      <w:proofErr w:type="gramStart"/>
+      <w:r>
+        <w:t>So</w:t>
+      </w:r>
+      <w:proofErr w:type="gramEnd"/>
+      <w:r>
+        <w:t xml:space="preserve"> for example if you had the heap:</w:t>
       </w:r>
     </w:p>
     <w:p>
@@ -1160,10 +1341,9 @@
     </w:p>
     <w:p>
       <w:r>
+        <w:lastRenderedPageBreak/>
         <w:t>[1, 2, 3, 4, 5, 6, 10]</w:t>
       </w:r>
-      <w:bookmarkStart w:id="2" w:name="_GoBack"/>
-      <w:bookmarkEnd w:id="2"/>
     </w:p>
     <w:p/>
     <w:p/>
@@ -1183,7 +1363,7 @@
       </w:r>
     </w:p>
     <w:p>
-      <w:hyperlink r:id="rId8" w:history="1">
+      <w:hyperlink r:id="rId10" w:history="1">
         <w:r>
           <w:rPr>
             <w:rStyle w:val="Hyperlink"/>
@@ -1202,7 +1382,15 @@
     </w:p>
     <w:p>
       <w:r>
-        <w:t>This question give you a line of numbers</w:t>
+        <w:t xml:space="preserve">This question </w:t>
+      </w:r>
+      <w:proofErr w:type="gramStart"/>
+      <w:r>
+        <w:t>give</w:t>
+      </w:r>
+      <w:proofErr w:type="gramEnd"/>
+      <w:r>
+        <w:t xml:space="preserve"> you a line of numbers</w:t>
       </w:r>
       <w:r>
         <w:t xml:space="preserve"> to add to the queue, then a list of commands. The commands start with a number 1 or 2. If 1 then it wants you to add the number next to it to the heap, if 2 then pop the max number.</w:t>
@@ -1214,17 +1402,57 @@
         <w:pStyle w:val="Heading2"/>
       </w:pPr>
       <w:r>
-        <w:t>Last weeks problem</w:t>
-      </w:r>
-    </w:p>
-    <w:p>
-      <w:r>
-        <w:t>Now we are going to go back to last weeks problem and using this new data structure maybe we can solve this now.</w:t>
-      </w:r>
-    </w:p>
-    <w:p>
-      <w:r>
-        <w:t>So here is the solution we wrote last week, which while solved the problem, it did not do it fast enough. So now copy this code but now rewrite the BasicQueue class to be a heap and try submitting your answer.</w:t>
+        <w:t xml:space="preserve">Last </w:t>
+      </w:r>
+      <w:proofErr w:type="spellStart"/>
+      <w:r>
+        <w:t>weeks</w:t>
+      </w:r>
+      <w:proofErr w:type="spellEnd"/>
+      <w:r>
+        <w:t xml:space="preserve"> problem</w:t>
+      </w:r>
+    </w:p>
+    <w:p>
+      <w:r>
+        <w:t xml:space="preserve">Now we are going to go back to last </w:t>
+      </w:r>
+      <w:proofErr w:type="spellStart"/>
+      <w:r>
+        <w:t>weeks</w:t>
+      </w:r>
+      <w:proofErr w:type="spellEnd"/>
+      <w:r>
+        <w:t xml:space="preserve"> problem and using this new data structure </w:t>
+      </w:r>
+      <w:proofErr w:type="gramStart"/>
+      <w:r>
+        <w:t>maybe we</w:t>
+      </w:r>
+      <w:proofErr w:type="gramEnd"/>
+      <w:r>
+        <w:t xml:space="preserve"> can solve this now.</w:t>
+      </w:r>
+    </w:p>
+    <w:p>
+      <w:r>
+        <w:t xml:space="preserve">So here is the solution we wrote last week, which while solved the problem, it did not do it fast enough. So now copy this code but now rewrite the </w:t>
+      </w:r>
+      <w:proofErr w:type="spellStart"/>
+      <w:r>
+        <w:t>BasicQueue</w:t>
+      </w:r>
+      <w:proofErr w:type="spellEnd"/>
+      <w:r>
+        <w:t xml:space="preserve"> class to be a heap and try </w:t>
+      </w:r>
+      <w:proofErr w:type="gramStart"/>
+      <w:r>
+        <w:t>submitting</w:t>
+      </w:r>
+      <w:proofErr w:type="gramEnd"/>
+      <w:r>
+        <w:t xml:space="preserve"> your answer.</w:t>
       </w:r>
     </w:p>
     <w:p/>
@@ -1238,6 +1466,56 @@
     </w:sectPr>
   </w:body>
 </w:document>
+</file>
+
+<file path=word/endnotes.xml><?xml version="1.0" encoding="utf-8"?>
+<w:endnotes xmlns:wpc="http://schemas.microsoft.com/office/word/2010/wordprocessingCanvas" xmlns:cx="http://schemas.microsoft.com/office/drawing/2014/chartex" xmlns:cx1="http://schemas.microsoft.com/office/drawing/2015/9/8/chartex" xmlns:cx2="http://schemas.microsoft.com/office/drawing/2015/10/21/chartex" xmlns:cx3="http://schemas.microsoft.com/office/drawing/2016/5/9/chartex" xmlns:cx4="http://schemas.microsoft.com/office/drawing/2016/5/10/chartex" xmlns:cx5="http://schemas.microsoft.com/office/drawing/2016/5/11/chartex" xmlns:cx6="http://schemas.microsoft.com/office/drawing/2016/5/12/chartex" xmlns:cx7="http://schemas.microsoft.com/office/drawing/2016/5/13/chartex" xmlns:cx8="http://schemas.microsoft.com/office/drawing/2016/5/14/chartex" xmlns:mc="http://schemas.openxmlformats.org/markup-compatibility/2006" xmlns:aink="http://schemas.microsoft.com/office/drawing/2016/ink" xmlns:am3d="http://schemas.microsoft.com/office/drawing/2017/model3d" xmlns:o="urn:schemas-microsoft-com:office:office" xmlns:r="http://schemas.openxmlformats.org/officeDocument/2006/relationships" xmlns:m="http://schemas.openxmlformats.org/officeDocument/2006/math" xmlns:v="urn:schemas-microsoft-com:vml" xmlns:wp14="http://schemas.microsoft.com/office/word/2010/wordprocessingDrawing" xmlns:wp="http://schemas.openxmlformats.org/drawingml/2006/wordprocessingDrawing" xmlns:w10="urn:schemas-microsoft-com:office:word" xmlns:w="http://schemas.openxmlformats.org/wordprocessingml/2006/main" xmlns:w14="http://schemas.microsoft.com/office/word/2010/wordml" xmlns:w15="http://schemas.microsoft.com/office/word/2012/wordml" xmlns:w16cid="http://schemas.microsoft.com/office/word/2016/wordml/cid" xmlns:w16se="http://schemas.microsoft.com/office/word/2015/wordml/symex" xmlns:wpg="http://schemas.microsoft.com/office/word/2010/wordprocessingGroup" xmlns:wpi="http://schemas.microsoft.com/office/word/2010/wordprocessingInk" xmlns:wne="http://schemas.microsoft.com/office/word/2006/wordml" xmlns:wps="http://schemas.microsoft.com/office/word/2010/wordprocessingShape" mc:Ignorable="w14 w15 w16se w16cid wp14">
+  <w:endnote w:type="separator" w:id="-1">
+    <w:p>
+      <w:pPr>
+        <w:spacing w:after="0" w:line="240" w:lineRule="auto"/>
+      </w:pPr>
+      <w:r>
+        <w:separator/>
+      </w:r>
+    </w:p>
+  </w:endnote>
+  <w:endnote w:type="continuationSeparator" w:id="0">
+    <w:p>
+      <w:pPr>
+        <w:spacing w:after="0" w:line="240" w:lineRule="auto"/>
+      </w:pPr>
+      <w:r>
+        <w:continuationSeparator/>
+      </w:r>
+    </w:p>
+  </w:endnote>
+</w:endnotes>
+</file>
+
+<file path=word/footnotes.xml><?xml version="1.0" encoding="utf-8"?>
+<w:footnotes xmlns:wpc="http://schemas.microsoft.com/office/word/2010/wordprocessingCanvas" xmlns:cx="http://schemas.microsoft.com/office/drawing/2014/chartex" xmlns:cx1="http://schemas.microsoft.com/office/drawing/2015/9/8/chartex" xmlns:cx2="http://schemas.microsoft.com/office/drawing/2015/10/21/chartex" xmlns:cx3="http://schemas.microsoft.com/office/drawing/2016/5/9/chartex" xmlns:cx4="http://schemas.microsoft.com/office/drawing/2016/5/10/chartex" xmlns:cx5="http://schemas.microsoft.com/office/drawing/2016/5/11/chartex" xmlns:cx6="http://schemas.microsoft.com/office/drawing/2016/5/12/chartex" xmlns:cx7="http://schemas.microsoft.com/office/drawing/2016/5/13/chartex" xmlns:cx8="http://schemas.microsoft.com/office/drawing/2016/5/14/chartex" xmlns:mc="http://schemas.openxmlformats.org/markup-compatibility/2006" xmlns:aink="http://schemas.microsoft.com/office/drawing/2016/ink" xmlns:am3d="http://schemas.microsoft.com/office/drawing/2017/model3d" xmlns:o="urn:schemas-microsoft-com:office:office" xmlns:r="http://schemas.openxmlformats.org/officeDocument/2006/relationships" xmlns:m="http://schemas.openxmlformats.org/officeDocument/2006/math" xmlns:v="urn:schemas-microsoft-com:vml" xmlns:wp14="http://schemas.microsoft.com/office/word/2010/wordprocessingDrawing" xmlns:wp="http://schemas.openxmlformats.org/drawingml/2006/wordprocessingDrawing" xmlns:w10="urn:schemas-microsoft-com:office:word" xmlns:w="http://schemas.openxmlformats.org/wordprocessingml/2006/main" xmlns:w14="http://schemas.microsoft.com/office/word/2010/wordml" xmlns:w15="http://schemas.microsoft.com/office/word/2012/wordml" xmlns:w16cid="http://schemas.microsoft.com/office/word/2016/wordml/cid" xmlns:w16se="http://schemas.microsoft.com/office/word/2015/wordml/symex" xmlns:wpg="http://schemas.microsoft.com/office/word/2010/wordprocessingGroup" xmlns:wpi="http://schemas.microsoft.com/office/word/2010/wordprocessingInk" xmlns:wne="http://schemas.microsoft.com/office/word/2006/wordml" xmlns:wps="http://schemas.microsoft.com/office/word/2010/wordprocessingShape" mc:Ignorable="w14 w15 w16se w16cid wp14">
+  <w:footnote w:type="separator" w:id="-1">
+    <w:p>
+      <w:pPr>
+        <w:spacing w:after="0" w:line="240" w:lineRule="auto"/>
+      </w:pPr>
+      <w:r>
+        <w:separator/>
+      </w:r>
+    </w:p>
+  </w:footnote>
+  <w:footnote w:type="continuationSeparator" w:id="0">
+    <w:p>
+      <w:pPr>
+        <w:spacing w:after="0" w:line="240" w:lineRule="auto"/>
+      </w:pPr>
+      <w:r>
+        <w:continuationSeparator/>
+      </w:r>
+    </w:p>
+  </w:footnote>
+</w:footnotes>
 </file>
 
 <file path=word/styles.xml><?xml version="1.0" encoding="utf-8"?>
@@ -1849,6 +2127,50 @@
       <w:u w:val="single"/>
     </w:rPr>
   </w:style>
+  <w:style w:type="paragraph" w:styleId="Header">
+    <w:name w:val="header"/>
+    <w:basedOn w:val="Normal"/>
+    <w:link w:val="HeaderChar"/>
+    <w:uiPriority w:val="99"/>
+    <w:unhideWhenUsed/>
+    <w:rsid w:val="002D6CCA"/>
+    <w:pPr>
+      <w:tabs>
+        <w:tab w:val="center" w:pos="4513"/>
+        <w:tab w:val="right" w:pos="9026"/>
+      </w:tabs>
+      <w:spacing w:after="0" w:line="240" w:lineRule="auto"/>
+    </w:pPr>
+  </w:style>
+  <w:style w:type="character" w:customStyle="1" w:styleId="HeaderChar">
+    <w:name w:val="Header Char"/>
+    <w:basedOn w:val="DefaultParagraphFont"/>
+    <w:link w:val="Header"/>
+    <w:uiPriority w:val="99"/>
+    <w:rsid w:val="002D6CCA"/>
+  </w:style>
+  <w:style w:type="paragraph" w:styleId="Footer">
+    <w:name w:val="footer"/>
+    <w:basedOn w:val="Normal"/>
+    <w:link w:val="FooterChar"/>
+    <w:uiPriority w:val="99"/>
+    <w:unhideWhenUsed/>
+    <w:rsid w:val="002D6CCA"/>
+    <w:pPr>
+      <w:tabs>
+        <w:tab w:val="center" w:pos="4513"/>
+        <w:tab w:val="right" w:pos="9026"/>
+      </w:tabs>
+      <w:spacing w:after="0" w:line="240" w:lineRule="auto"/>
+    </w:pPr>
+  </w:style>
+  <w:style w:type="character" w:customStyle="1" w:styleId="FooterChar">
+    <w:name w:val="Footer Char"/>
+    <w:basedOn w:val="DefaultParagraphFont"/>
+    <w:link w:val="Footer"/>
+    <w:uiPriority w:val="99"/>
+    <w:rsid w:val="002D6CCA"/>
+  </w:style>
 </w:styles>
 </file>
 

</xml_diff>